<commit_message>
Adicionando APIs e a base Angularjs
Adicionando APIs (ngTranslate, toastr), criando a internacionalização,
adicionando o Controller de mensagens pendentes e checagem de
autenticação, e ajustando no layout o controller dinâmico pelo
body-ctrl.
</commit_message>
<xml_diff>
--- a/Artefatos de Documentação/Processo Aplicado/EveRemind/4-Gerencia de Configuracao/Plano de Gerenciamento de Configuração.docx
+++ b/Artefatos de Documentação/Processo Aplicado/EveRemind/4-Gerencia de Configuracao/Plano de Gerenciamento de Configuração.docx
@@ -120,23 +120,7 @@
           <w:rFonts w:ascii="Times New Roman" w:hAnsi="Times New Roman" w:cs="Times New Roman"/>
           <w:lang w:eastAsia="en-US"/>
         </w:rPr>
-        <w:t xml:space="preserve">A finalidade deste documento é apresentar o Plano de Gerenciamento de Configuração a ser seguido no projeto </w:t>
-      </w:r>
-      <w:proofErr w:type="spellStart"/>
-      <w:r>
-        <w:rPr>
-          <w:rFonts w:ascii="Times New Roman" w:hAnsi="Times New Roman" w:cs="Times New Roman"/>
-          <w:lang w:eastAsia="en-US"/>
-        </w:rPr>
-        <w:t>EveRemind</w:t>
-      </w:r>
-      <w:proofErr w:type="spellEnd"/>
-      <w:r>
-        <w:rPr>
-          <w:rFonts w:ascii="Times New Roman" w:hAnsi="Times New Roman" w:cs="Times New Roman"/>
-          <w:lang w:eastAsia="en-US"/>
-        </w:rPr>
-        <w:t xml:space="preserve"> para</w:t>
+        <w:t>A finalidade deste documento é apresentar o Plano de Gerenciamento de Configuração a ser seguido no projeto EveRemind para</w:t>
       </w:r>
       <w:r>
         <w:rPr>
@@ -278,17 +262,8 @@
           <w:rFonts w:ascii="Times New Roman" w:hAnsi="Times New Roman" w:cs="Times New Roman"/>
           <w:lang w:eastAsia="en-US"/>
         </w:rPr>
-        <w:t xml:space="preserve">EVE – Abreviação de </w:t>
-      </w:r>
-      <w:proofErr w:type="spellStart"/>
-      <w:r>
-        <w:rPr>
-          <w:rFonts w:ascii="Times New Roman" w:hAnsi="Times New Roman" w:cs="Times New Roman"/>
-          <w:lang w:eastAsia="en-US"/>
-        </w:rPr>
-        <w:t>EveRemind</w:t>
-      </w:r>
-      <w:proofErr w:type="spellEnd"/>
+        <w:t>EVE – Abreviação de EveRemind</w:t>
+      </w:r>
     </w:p>
     <w:p>
       <w:pPr>
@@ -1163,23 +1138,7 @@
           <w:rFonts w:ascii="Times New Roman" w:hAnsi="Times New Roman" w:cs="Times New Roman"/>
           <w:lang w:eastAsia="en-US"/>
         </w:rPr>
-        <w:t>O código fonte deve ser armazenado exclusivamente dentro de ‘Artefatos de Código Fonte/</w:t>
-      </w:r>
-      <w:proofErr w:type="spellStart"/>
-      <w:r>
-        <w:rPr>
-          <w:rFonts w:ascii="Times New Roman" w:hAnsi="Times New Roman" w:cs="Times New Roman"/>
-          <w:lang w:eastAsia="en-US"/>
-        </w:rPr>
-        <w:t>EveRemind</w:t>
-      </w:r>
-      <w:proofErr w:type="spellEnd"/>
-      <w:r>
-        <w:rPr>
-          <w:rFonts w:ascii="Times New Roman" w:hAnsi="Times New Roman" w:cs="Times New Roman"/>
-          <w:lang w:eastAsia="en-US"/>
-        </w:rPr>
-        <w:t>’. Todo</w:t>
+        <w:t>O código fonte deve ser armazenado exclusivamente dentro de ‘Artefatos de Código Fonte/EveRemind’. Todo</w:t>
       </w:r>
       <w:r>
         <w:rPr>
@@ -1558,8 +1517,6 @@
           <w:lang w:eastAsia="en-US"/>
         </w:rPr>
       </w:pPr>
-      <w:bookmarkStart w:id="0" w:name="_GoBack"/>
-      <w:bookmarkEnd w:id="0"/>
     </w:p>
     <w:p>
       <w:pPr>
@@ -1611,26 +1568,8 @@
         </w:rPr>
         <w:t xml:space="preserve"> marcos importantes do projeto são:</w:t>
       </w:r>
-    </w:p>
-    <w:p>
-      <w:pPr>
-        <w:pStyle w:val="ListParagraph"/>
-        <w:numPr>
-          <w:ilvl w:val="0"/>
-          <w:numId w:val="16"/>
-        </w:numPr>
-        <w:rPr>
-          <w:rFonts w:ascii="Times New Roman" w:hAnsi="Times New Roman" w:cs="Times New Roman"/>
-          <w:lang w:eastAsia="en-US"/>
-        </w:rPr>
-      </w:pPr>
-      <w:r>
-        <w:rPr>
-          <w:rFonts w:ascii="Times New Roman" w:hAnsi="Times New Roman" w:cs="Times New Roman"/>
-          <w:lang w:eastAsia="en-US"/>
-        </w:rPr>
-        <w:t>Início da execução do plano de projeto</w:t>
-      </w:r>
+      <w:bookmarkStart w:id="0" w:name="_GoBack"/>
+      <w:bookmarkEnd w:id="0"/>
     </w:p>
     <w:p>
       <w:pPr>
@@ -1704,7 +1643,7 @@
 
 <file path=word/numbering.xml><?xml version="1.0" encoding="utf-8"?>
 <w:numbering xmlns:wpc="http://schemas.microsoft.com/office/word/2010/wordprocessingCanvas" xmlns:mc="http://schemas.openxmlformats.org/markup-compatibility/2006" xmlns:o="urn:schemas-microsoft-com:office:office" xmlns:r="http://schemas.openxmlformats.org/officeDocument/2006/relationships" xmlns:m="http://schemas.openxmlformats.org/officeDocument/2006/math" xmlns:v="urn:schemas-microsoft-com:vml" xmlns:wp14="http://schemas.microsoft.com/office/word/2010/wordprocessingDrawing" xmlns:wp="http://schemas.openxmlformats.org/drawingml/2006/wordprocessingDrawing" xmlns:w10="urn:schemas-microsoft-com:office:word" xmlns:w="http://schemas.openxmlformats.org/wordprocessingml/2006/main" xmlns:w14="http://schemas.microsoft.com/office/word/2010/wordml" xmlns:w15="http://schemas.microsoft.com/office/word/2012/wordml" xmlns:wpg="http://schemas.microsoft.com/office/word/2010/wordprocessingGroup" xmlns:wpi="http://schemas.microsoft.com/office/word/2010/wordprocessingInk" xmlns:wne="http://schemas.microsoft.com/office/word/2006/wordml" xmlns:wps="http://schemas.microsoft.com/office/word/2010/wordprocessingShape" mc:Ignorable="w14 w15 wp14">
-  <w:abstractNum w:abstractNumId="0">
+  <w:abstractNum w:abstractNumId="0" w15:restartNumberingAfterBreak="0">
     <w:nsid w:val="117565C3"/>
     <w:multiLevelType w:val="multilevel"/>
     <w:tmpl w:val="7930CA18"/>
@@ -1817,7 +1756,7 @@
       </w:rPr>
     </w:lvl>
   </w:abstractNum>
-  <w:abstractNum w:abstractNumId="1">
+  <w:abstractNum w:abstractNumId="1" w15:restartNumberingAfterBreak="0">
     <w:nsid w:val="1AE611EC"/>
     <w:multiLevelType w:val="hybridMultilevel"/>
     <w:tmpl w:val="4B962D22"/>
@@ -1906,7 +1845,7 @@
       </w:pPr>
     </w:lvl>
   </w:abstractNum>
-  <w:abstractNum w:abstractNumId="2">
+  <w:abstractNum w:abstractNumId="2" w15:restartNumberingAfterBreak="0">
     <w:nsid w:val="32192B64"/>
     <w:multiLevelType w:val="hybridMultilevel"/>
     <w:tmpl w:val="AD74B6A0"/>
@@ -1992,7 +1931,7 @@
       </w:pPr>
     </w:lvl>
   </w:abstractNum>
-  <w:abstractNum w:abstractNumId="3">
+  <w:abstractNum w:abstractNumId="3" w15:restartNumberingAfterBreak="0">
     <w:nsid w:val="3383546C"/>
     <w:multiLevelType w:val="hybridMultilevel"/>
     <w:tmpl w:val="23E0C8A2"/>
@@ -2081,7 +2020,7 @@
       </w:pPr>
     </w:lvl>
   </w:abstractNum>
-  <w:abstractNum w:abstractNumId="4">
+  <w:abstractNum w:abstractNumId="4" w15:restartNumberingAfterBreak="0">
     <w:nsid w:val="378F24ED"/>
     <w:multiLevelType w:val="multilevel"/>
     <w:tmpl w:val="8550CCB8"/>
@@ -2170,7 +2109,7 @@
       </w:pPr>
     </w:lvl>
   </w:abstractNum>
-  <w:abstractNum w:abstractNumId="5">
+  <w:abstractNum w:abstractNumId="5" w15:restartNumberingAfterBreak="0">
     <w:nsid w:val="4BA376B9"/>
     <w:multiLevelType w:val="hybridMultilevel"/>
     <w:tmpl w:val="ED569F1C"/>
@@ -2283,7 +2222,7 @@
       </w:rPr>
     </w:lvl>
   </w:abstractNum>
-  <w:abstractNum w:abstractNumId="6">
+  <w:abstractNum w:abstractNumId="6" w15:restartNumberingAfterBreak="0">
     <w:nsid w:val="50977024"/>
     <w:multiLevelType w:val="hybridMultilevel"/>
     <w:tmpl w:val="A43E87C4"/>
@@ -2369,7 +2308,7 @@
       </w:pPr>
     </w:lvl>
   </w:abstractNum>
-  <w:abstractNum w:abstractNumId="7">
+  <w:abstractNum w:abstractNumId="7" w15:restartNumberingAfterBreak="0">
     <w:nsid w:val="55C23756"/>
     <w:multiLevelType w:val="hybridMultilevel"/>
     <w:tmpl w:val="16D2F53C"/>
@@ -2455,7 +2394,7 @@
       </w:pPr>
     </w:lvl>
   </w:abstractNum>
-  <w:abstractNum w:abstractNumId="8">
+  <w:abstractNum w:abstractNumId="8" w15:restartNumberingAfterBreak="0">
     <w:nsid w:val="56235646"/>
     <w:multiLevelType w:val="multilevel"/>
     <w:tmpl w:val="0416001F"/>
@@ -2541,7 +2480,7 @@
       </w:pPr>
     </w:lvl>
   </w:abstractNum>
-  <w:abstractNum w:abstractNumId="9">
+  <w:abstractNum w:abstractNumId="9" w15:restartNumberingAfterBreak="0">
     <w:nsid w:val="568E4DFF"/>
     <w:multiLevelType w:val="multilevel"/>
     <w:tmpl w:val="8550CCB8"/>
@@ -2630,7 +2569,7 @@
       </w:pPr>
     </w:lvl>
   </w:abstractNum>
-  <w:abstractNum w:abstractNumId="10">
+  <w:abstractNum w:abstractNumId="10" w15:restartNumberingAfterBreak="0">
     <w:nsid w:val="66261645"/>
     <w:multiLevelType w:val="hybridMultilevel"/>
     <w:tmpl w:val="93B29C6A"/>
@@ -2716,7 +2655,7 @@
       </w:pPr>
     </w:lvl>
   </w:abstractNum>
-  <w:abstractNum w:abstractNumId="11">
+  <w:abstractNum w:abstractNumId="11" w15:restartNumberingAfterBreak="0">
     <w:nsid w:val="6EAF0574"/>
     <w:multiLevelType w:val="hybridMultilevel"/>
     <w:tmpl w:val="AB1E1A62"/>
@@ -2802,7 +2741,7 @@
       </w:pPr>
     </w:lvl>
   </w:abstractNum>
-  <w:abstractNum w:abstractNumId="12">
+  <w:abstractNum w:abstractNumId="12" w15:restartNumberingAfterBreak="0">
     <w:nsid w:val="6EDA02A7"/>
     <w:multiLevelType w:val="multilevel"/>
     <w:tmpl w:val="0416001F"/>
@@ -2888,7 +2827,7 @@
       </w:pPr>
     </w:lvl>
   </w:abstractNum>
-  <w:abstractNum w:abstractNumId="13">
+  <w:abstractNum w:abstractNumId="13" w15:restartNumberingAfterBreak="0">
     <w:nsid w:val="71145A01"/>
     <w:multiLevelType w:val="multilevel"/>
     <w:tmpl w:val="43C2000A"/>
@@ -3001,7 +2940,7 @@
       </w:rPr>
     </w:lvl>
   </w:abstractNum>
-  <w:abstractNum w:abstractNumId="14">
+  <w:abstractNum w:abstractNumId="14" w15:restartNumberingAfterBreak="0">
     <w:nsid w:val="7139572F"/>
     <w:multiLevelType w:val="hybridMultilevel"/>
     <w:tmpl w:val="4EC41286"/>
@@ -3087,7 +3026,7 @@
       </w:pPr>
     </w:lvl>
   </w:abstractNum>
-  <w:abstractNum w:abstractNumId="15">
+  <w:abstractNum w:abstractNumId="15" w15:restartNumberingAfterBreak="0">
     <w:nsid w:val="745E08DD"/>
     <w:multiLevelType w:val="hybridMultilevel"/>
     <w:tmpl w:val="48D46CCE"/>
@@ -4406,7 +4345,7 @@
 </file>
 
 <file path=customXml/itemProps1.xml><?xml version="1.0" encoding="utf-8"?>
-<ds:datastoreItem xmlns:ds="http://schemas.openxmlformats.org/officeDocument/2006/customXml" ds:itemID="{1B04B95E-265D-4463-83B3-00E68347D939}">
+<ds:datastoreItem xmlns:ds="http://schemas.openxmlformats.org/officeDocument/2006/customXml" ds:itemID="{108891AE-0F26-4E1D-A2ED-733CF4A23101}">
   <ds:schemaRefs>
     <ds:schemaRef ds:uri="http://schemas.openxmlformats.org/officeDocument/2006/bibliography"/>
   </ds:schemaRefs>

</xml_diff>